<commit_message>
Updated the documentation for TIC-TAC-TOE game
</commit_message>
<xml_diff>
--- a/Documentation.docx
+++ b/Documentation.docx
@@ -94,15 +94,13 @@
         <w:t xml:space="preserve">First of all, the Board is build </w:t>
       </w:r>
       <w:r>
-        <w:t xml:space="preserve">using HTML and CSS. And all the things are defined in the board </w:t>
-      </w:r>
-      <w:proofErr w:type="spellStart"/>
-      <w:r>
-        <w:t>Componnt</w:t>
-      </w:r>
-      <w:proofErr w:type="spellEnd"/>
-      <w:r>
-        <w:t>.</w:t>
+        <w:t>using HTML and CSS. And all the things are defined in the board Compon</w:t>
+      </w:r>
+      <w:r>
+        <w:t>en</w:t>
+      </w:r>
+      <w:r>
+        <w:t>t.</w:t>
       </w:r>
     </w:p>
     <w:p>
@@ -121,7 +119,6 @@
       <w:r>
         <w:t xml:space="preserve">All the data is passed among various components and functions using the </w:t>
       </w:r>
-      <w:proofErr w:type="gramStart"/>
       <w:r>
         <w:rPr>
           <w:b/>
@@ -133,7 +130,6 @@
       <w:r>
         <w:t xml:space="preserve"> .</w:t>
       </w:r>
-      <w:proofErr w:type="gramEnd"/>
     </w:p>
     <w:p/>
     <w:p>
@@ -223,21 +219,7 @@
         <w:rPr>
           <w:color w:val="FF0000"/>
         </w:rPr>
-        <w:t xml:space="preserve">Each component state is private, in our case we cannot change Board component state directly. </w:t>
-      </w:r>
-      <w:proofErr w:type="gramStart"/>
-      <w:r>
-        <w:rPr>
-          <w:color w:val="FF0000"/>
-        </w:rPr>
-        <w:t>Instead</w:t>
-      </w:r>
-      <w:proofErr w:type="gramEnd"/>
-      <w:r>
-        <w:rPr>
-          <w:color w:val="FF0000"/>
-        </w:rPr>
-        <w:t xml:space="preserve"> we will pass a function down to the square component from board component.</w:t>
+        <w:t>Each component state is private, in our case we cannot change Board component state directly. Instead we will pass a function down to the square component from board component.</w:t>
       </w:r>
     </w:p>
     <w:p>
@@ -263,37 +245,7 @@
         <w:rPr>
           <w:color w:val="FF0000"/>
         </w:rPr>
-        <w:t xml:space="preserve">JavaScript supports closures which means an inner function (e.g. </w:t>
-      </w:r>
-      <w:proofErr w:type="spellStart"/>
-      <w:r>
-        <w:rPr>
-          <w:color w:val="FF0000"/>
-        </w:rPr>
-        <w:t>handleClick</w:t>
-      </w:r>
-      <w:proofErr w:type="spellEnd"/>
-      <w:r>
-        <w:rPr>
-          <w:color w:val="FF0000"/>
-        </w:rPr>
-        <w:t xml:space="preserve">) has access to variables and functions defined in </w:t>
-      </w:r>
-      <w:proofErr w:type="spellStart"/>
-      <w:proofErr w:type="gramStart"/>
-      <w:r>
-        <w:rPr>
-          <w:color w:val="FF0000"/>
-        </w:rPr>
-        <w:t>a</w:t>
-      </w:r>
-      <w:proofErr w:type="spellEnd"/>
-      <w:proofErr w:type="gramEnd"/>
-      <w:r>
-        <w:rPr>
-          <w:color w:val="FF0000"/>
-        </w:rPr>
-        <w:t xml:space="preserve"> outer function (e.g. Board).</w:t>
+        <w:t>JavaScript supports closures which means an inner function (e.g. handleClick) has access to variables and functions defined in a outer function (e.g. Board).</w:t>
       </w:r>
     </w:p>
     <w:p>
@@ -382,15 +334,7 @@
         </w:numPr>
       </w:pPr>
       <w:r>
-        <w:t xml:space="preserve">A function is passed from the board component to the </w:t>
-      </w:r>
-      <w:proofErr w:type="gramStart"/>
-      <w:r>
-        <w:t>Square</w:t>
-      </w:r>
-      <w:proofErr w:type="gramEnd"/>
-      <w:r>
-        <w:t xml:space="preserve"> component which will handle the clicks.</w:t>
+        <w:t>A function is passed from the board component to the Square component which will handle the clicks.</w:t>
       </w:r>
     </w:p>
     <w:p>
@@ -407,28 +351,7 @@
         </w:numPr>
       </w:pPr>
       <w:r>
-        <w:t xml:space="preserve">The </w:t>
-      </w:r>
-      <w:proofErr w:type="spellStart"/>
-      <w:proofErr w:type="gramStart"/>
-      <w:r>
-        <w:t>handleClick</w:t>
-      </w:r>
-      <w:proofErr w:type="spellEnd"/>
-      <w:r>
-        <w:t>(</w:t>
-      </w:r>
-      <w:proofErr w:type="gramEnd"/>
-      <w:r>
-        <w:t xml:space="preserve">) function can read the squares state and call the </w:t>
-      </w:r>
-      <w:proofErr w:type="spellStart"/>
-      <w:r>
-        <w:t>setSquares</w:t>
-      </w:r>
-      <w:proofErr w:type="spellEnd"/>
-      <w:r>
-        <w:t xml:space="preserve"> method because they are both defined inside of the Board function.</w:t>
+        <w:t>The handleClick() function can read the squares state and call the setSquares method because they are both defined inside of the Board function.</w:t>
       </w:r>
     </w:p>
     <w:p>
@@ -445,20 +368,7 @@
         </w:numPr>
       </w:pPr>
       <w:r>
-        <w:t xml:space="preserve">We cannot directly pass the value to the </w:t>
-      </w:r>
-      <w:proofErr w:type="spellStart"/>
-      <w:proofErr w:type="gramStart"/>
-      <w:r>
-        <w:t>handleClick</w:t>
-      </w:r>
-      <w:proofErr w:type="spellEnd"/>
-      <w:r>
-        <w:t>(</w:t>
-      </w:r>
-      <w:proofErr w:type="gramEnd"/>
-      <w:r>
-        <w:t>) function as it will call the function again and again leading to an infinite loop.</w:t>
+        <w:t>We cannot directly pass the value to the handleClick() function as it will call the function again and again leading to an infinite loop.</w:t>
       </w:r>
     </w:p>
     <w:p>
@@ -529,77 +439,7 @@
         <w:rPr>
           <w:color w:val="FF0000"/>
         </w:rPr>
-        <w:t xml:space="preserve">The DOM &lt;button&gt; element’s </w:t>
-      </w:r>
-      <w:proofErr w:type="spellStart"/>
-      <w:r>
-        <w:rPr>
-          <w:color w:val="FF0000"/>
-        </w:rPr>
-        <w:t>onClick</w:t>
-      </w:r>
-      <w:proofErr w:type="spellEnd"/>
-      <w:r>
-        <w:rPr>
-          <w:color w:val="FF0000"/>
-        </w:rPr>
-        <w:t xml:space="preserve"> attribute has a special meaning to React because it is a built-in component. For custom components like Square, the naming is up to you. You could give any name to the Square’s </w:t>
-      </w:r>
-      <w:proofErr w:type="spellStart"/>
-      <w:r>
-        <w:rPr>
-          <w:color w:val="FF0000"/>
-        </w:rPr>
-        <w:t>onSquareClick</w:t>
-      </w:r>
-      <w:proofErr w:type="spellEnd"/>
-      <w:r>
-        <w:rPr>
-          <w:color w:val="FF0000"/>
-        </w:rPr>
-        <w:t xml:space="preserve"> prop or Board’s </w:t>
-      </w:r>
-      <w:proofErr w:type="spellStart"/>
-      <w:r>
-        <w:rPr>
-          <w:color w:val="FF0000"/>
-        </w:rPr>
-        <w:t>handleClick</w:t>
-      </w:r>
-      <w:proofErr w:type="spellEnd"/>
-      <w:r>
-        <w:rPr>
-          <w:color w:val="FF0000"/>
-        </w:rPr>
-        <w:t xml:space="preserve"> function, and the code would work the same. In React, it’s conventional to use </w:t>
-      </w:r>
-      <w:proofErr w:type="spellStart"/>
-      <w:r>
-        <w:rPr>
-          <w:color w:val="FF0000"/>
-        </w:rPr>
-        <w:t>onSomething</w:t>
-      </w:r>
-      <w:proofErr w:type="spellEnd"/>
-      <w:r>
-        <w:rPr>
-          <w:color w:val="FF0000"/>
-        </w:rPr>
-        <w:t xml:space="preserve"> names for props which represent events and </w:t>
-      </w:r>
-      <w:proofErr w:type="spellStart"/>
-      <w:r>
-        <w:rPr>
-          <w:color w:val="FF0000"/>
-        </w:rPr>
-        <w:t>handleSomething</w:t>
-      </w:r>
-      <w:proofErr w:type="spellEnd"/>
-      <w:r>
-        <w:rPr>
-          <w:color w:val="FF0000"/>
-        </w:rPr>
-        <w:t xml:space="preserve"> for the function definitions which handle those events.</w:t>
+        <w:t>The DOM &lt;button&gt; element’s onClick attribute has a special meaning to React because it is a built-in component. For custom components like Square, the naming is up to you. You could give any name to the Square’s onSquareClick prop or Board’s handleClick function, and the code would work the same. In React, it’s conventional to use onSomething names for props which represent events and handleSomething for the function definitions which handle those events.</w:t>
       </w:r>
     </w:p>
     <w:p/>
@@ -617,11 +457,7 @@
         </w:numPr>
       </w:pPr>
       <w:r>
-        <w:t xml:space="preserve">The concept of immutability is used in this game by performing all the operations on the copy of the array instead of modifying the original array. Copy is done using </w:t>
-      </w:r>
-      <w:proofErr w:type="gramStart"/>
-      <w:r>
-        <w:t xml:space="preserve">the </w:t>
+        <w:t xml:space="preserve">The concept of immutability is used in this game by performing all the operations on the copy of the array instead of modifying the original array. Copy is done using the </w:t>
       </w:r>
       <w:r>
         <w:rPr>
@@ -629,37 +465,18 @@
           <w:bCs/>
           <w:u w:val="single"/>
         </w:rPr>
-        <w:t>.slice</w:t>
-      </w:r>
-      <w:proofErr w:type="gramEnd"/>
+        <w:t>.slice()</w:t>
+      </w:r>
+      <w:r>
+        <w:t xml:space="preserve"> method in the </w:t>
+      </w:r>
       <w:r>
         <w:rPr>
           <w:b/>
           <w:bCs/>
           <w:u w:val="single"/>
         </w:rPr>
-        <w:t>()</w:t>
-      </w:r>
-      <w:r>
-        <w:t xml:space="preserve"> method in the </w:t>
-      </w:r>
-      <w:proofErr w:type="spellStart"/>
-      <w:r>
-        <w:rPr>
-          <w:b/>
-          <w:bCs/>
-          <w:u w:val="single"/>
-        </w:rPr>
-        <w:t>handleClick</w:t>
-      </w:r>
-      <w:proofErr w:type="spellEnd"/>
-      <w:r>
-        <w:rPr>
-          <w:b/>
-          <w:bCs/>
-          <w:u w:val="single"/>
-        </w:rPr>
-        <w:t>()</w:t>
+        <w:t>handleClick()</w:t>
       </w:r>
       <w:r>
         <w:t xml:space="preserve"> function.</w:t>
@@ -691,6 +508,885 @@
       <w:pPr>
         <w:pStyle w:val="ListParagraph"/>
       </w:pPr>
+    </w:p>
+    <w:p>
+      <w:pPr>
+        <w:rPr>
+          <w:b/>
+          <w:bCs/>
+        </w:rPr>
+      </w:pPr>
+      <w:r>
+        <w:rPr>
+          <w:b/>
+          <w:bCs/>
+        </w:rPr>
+        <w:t>Setting Up Turn-Based Mechanics</w:t>
+      </w:r>
+    </w:p>
+    <w:p>
+      <w:pPr>
+        <w:numPr>
+          <w:ilvl w:val="0"/>
+          <w:numId w:val="16"/>
+        </w:numPr>
+      </w:pPr>
+      <w:r>
+        <w:rPr>
+          <w:b/>
+          <w:bCs/>
+        </w:rPr>
+        <w:t>Default First Move</w:t>
+      </w:r>
+      <w:r>
+        <w:t>:</w:t>
+      </w:r>
+    </w:p>
+    <w:p>
+      <w:pPr>
+        <w:numPr>
+          <w:ilvl w:val="1"/>
+          <w:numId w:val="16"/>
+        </w:numPr>
+      </w:pPr>
+      <w:r>
+        <w:t>Initialize the game with 'X' as the first player.</w:t>
+      </w:r>
+    </w:p>
+    <w:p>
+      <w:pPr>
+        <w:numPr>
+          <w:ilvl w:val="1"/>
+          <w:numId w:val="16"/>
+        </w:numPr>
+      </w:pPr>
+      <w:r>
+        <w:t>Use a boolean state variable xIsNext to track the current player.</w:t>
+      </w:r>
+    </w:p>
+    <w:p>
+      <w:pPr>
+        <w:numPr>
+          <w:ilvl w:val="0"/>
+          <w:numId w:val="16"/>
+        </w:numPr>
+      </w:pPr>
+      <w:r>
+        <w:rPr>
+          <w:b/>
+          <w:bCs/>
+        </w:rPr>
+        <w:t>Alternating Turns</w:t>
+      </w:r>
+      <w:r>
+        <w:t>:</w:t>
+      </w:r>
+    </w:p>
+    <w:p>
+      <w:pPr>
+        <w:numPr>
+          <w:ilvl w:val="1"/>
+          <w:numId w:val="16"/>
+        </w:numPr>
+      </w:pPr>
+      <w:r>
+        <w:t>Flip the value of xIsNext each time a player makes a move to alternate turns between 'X' and 'O'.</w:t>
+      </w:r>
+    </w:p>
+    <w:p>
+      <w:pPr>
+        <w:rPr>
+          <w:b/>
+          <w:bCs/>
+        </w:rPr>
+      </w:pPr>
+    </w:p>
+    <w:p>
+      <w:pPr>
+        <w:rPr>
+          <w:b/>
+          <w:bCs/>
+        </w:rPr>
+      </w:pPr>
+      <w:r>
+        <w:rPr>
+          <w:b/>
+          <w:bCs/>
+        </w:rPr>
+        <w:lastRenderedPageBreak/>
+        <w:t>Preventing Overwrites</w:t>
+      </w:r>
+    </w:p>
+    <w:p>
+      <w:pPr>
+        <w:numPr>
+          <w:ilvl w:val="0"/>
+          <w:numId w:val="17"/>
+        </w:numPr>
+      </w:pPr>
+      <w:r>
+        <w:rPr>
+          <w:b/>
+          <w:bCs/>
+        </w:rPr>
+        <w:t>Preventing Overwrites on Click</w:t>
+      </w:r>
+      <w:r>
+        <w:t>:</w:t>
+      </w:r>
+    </w:p>
+    <w:p>
+      <w:pPr>
+        <w:numPr>
+          <w:ilvl w:val="1"/>
+          <w:numId w:val="17"/>
+        </w:numPr>
+      </w:pPr>
+      <w:r>
+        <w:t>Before marking a square, check if it is already filled.</w:t>
+      </w:r>
+    </w:p>
+    <w:p>
+      <w:pPr>
+        <w:numPr>
+          <w:ilvl w:val="1"/>
+          <w:numId w:val="17"/>
+        </w:numPr>
+      </w:pPr>
+      <w:r>
+        <w:t>Return early from the handleClick function if the square already contains 'X' or 'O'.</w:t>
+      </w:r>
+    </w:p>
+    <w:p>
+      <w:pPr>
+        <w:rPr>
+          <w:b/>
+          <w:bCs/>
+        </w:rPr>
+      </w:pPr>
+      <w:r>
+        <w:rPr>
+          <w:b/>
+          <w:bCs/>
+        </w:rPr>
+        <w:t>Declaring a Winner</w:t>
+      </w:r>
+    </w:p>
+    <w:p>
+      <w:pPr>
+        <w:numPr>
+          <w:ilvl w:val="0"/>
+          <w:numId w:val="18"/>
+        </w:numPr>
+      </w:pPr>
+      <w:r>
+        <w:rPr>
+          <w:b/>
+          <w:bCs/>
+        </w:rPr>
+        <w:t>Winner Calculation Function</w:t>
+      </w:r>
+      <w:r>
+        <w:t>:</w:t>
+      </w:r>
+    </w:p>
+    <w:p>
+      <w:pPr>
+        <w:numPr>
+          <w:ilvl w:val="1"/>
+          <w:numId w:val="18"/>
+        </w:numPr>
+      </w:pPr>
+      <w:r>
+        <w:t>Implement a helper function calculateWinner to check the board for a winner.</w:t>
+      </w:r>
+    </w:p>
+    <w:p>
+      <w:pPr>
+        <w:numPr>
+          <w:ilvl w:val="1"/>
+          <w:numId w:val="18"/>
+        </w:numPr>
+      </w:pPr>
+      <w:r>
+        <w:t>Return 'X', 'O', or null based on the game state.</w:t>
+      </w:r>
+    </w:p>
+    <w:p>
+      <w:pPr>
+        <w:numPr>
+          <w:ilvl w:val="0"/>
+          <w:numId w:val="18"/>
+        </w:numPr>
+      </w:pPr>
+      <w:r>
+        <w:rPr>
+          <w:b/>
+          <w:bCs/>
+        </w:rPr>
+        <w:t>Check for Winner</w:t>
+      </w:r>
+      <w:r>
+        <w:t>:</w:t>
+      </w:r>
+    </w:p>
+    <w:p>
+      <w:pPr>
+        <w:numPr>
+          <w:ilvl w:val="1"/>
+          <w:numId w:val="18"/>
+        </w:numPr>
+      </w:pPr>
+      <w:r>
+        <w:t>In the handleClick function, check for a winner before allowing further moves.</w:t>
+      </w:r>
+    </w:p>
+    <w:p>
+      <w:pPr>
+        <w:numPr>
+          <w:ilvl w:val="0"/>
+          <w:numId w:val="18"/>
+        </w:numPr>
+      </w:pPr>
+      <w:r>
+        <w:rPr>
+          <w:b/>
+          <w:bCs/>
+        </w:rPr>
+        <w:t>Display Winner or Next Player</w:t>
+      </w:r>
+      <w:r>
+        <w:t>:</w:t>
+      </w:r>
+    </w:p>
+    <w:p>
+      <w:pPr>
+        <w:numPr>
+          <w:ilvl w:val="1"/>
+          <w:numId w:val="18"/>
+        </w:numPr>
+      </w:pPr>
+      <w:r>
+        <w:t>Add a status section to the Board component to display the current game state (winner or next player's turn).</w:t>
+      </w:r>
+    </w:p>
+    <w:p>
+      <w:pPr>
+        <w:rPr>
+          <w:b/>
+          <w:bCs/>
+        </w:rPr>
+      </w:pPr>
+      <w:r>
+        <w:rPr>
+          <w:b/>
+          <w:bCs/>
+        </w:rPr>
+        <w:t>Adding Time Travel</w:t>
+      </w:r>
+    </w:p>
+    <w:p>
+      <w:pPr>
+        <w:numPr>
+          <w:ilvl w:val="0"/>
+          <w:numId w:val="19"/>
+        </w:numPr>
+      </w:pPr>
+      <w:r>
+        <w:rPr>
+          <w:b/>
+          <w:bCs/>
+        </w:rPr>
+        <w:t>Immutable State for History</w:t>
+      </w:r>
+      <w:r>
+        <w:t>:</w:t>
+      </w:r>
+    </w:p>
+    <w:p>
+      <w:pPr>
+        <w:numPr>
+          <w:ilvl w:val="1"/>
+          <w:numId w:val="19"/>
+        </w:numPr>
+      </w:pPr>
+      <w:r>
+        <w:t>Use slice() to create a new copy of the squares array after every move to ensure immutability.</w:t>
+      </w:r>
+    </w:p>
+    <w:p>
+      <w:pPr>
+        <w:numPr>
+          <w:ilvl w:val="1"/>
+          <w:numId w:val="19"/>
+        </w:numPr>
+      </w:pPr>
+      <w:r>
+        <w:t>Store each version of the board state in a history array.</w:t>
+      </w:r>
+    </w:p>
+    <w:p>
+      <w:pPr>
+        <w:rPr>
+          <w:b/>
+          <w:bCs/>
+        </w:rPr>
+      </w:pPr>
+      <w:r>
+        <w:rPr>
+          <w:b/>
+          <w:bCs/>
+        </w:rPr>
+        <w:t>Lifting State Up</w:t>
+      </w:r>
+    </w:p>
+    <w:p>
+      <w:pPr>
+        <w:numPr>
+          <w:ilvl w:val="0"/>
+          <w:numId w:val="20"/>
+        </w:numPr>
+      </w:pPr>
+      <w:r>
+        <w:rPr>
+          <w:b/>
+          <w:bCs/>
+        </w:rPr>
+        <w:t>Creating a Game Component</w:t>
+      </w:r>
+      <w:r>
+        <w:t>:</w:t>
+      </w:r>
+    </w:p>
+    <w:p>
+      <w:pPr>
+        <w:numPr>
+          <w:ilvl w:val="1"/>
+          <w:numId w:val="20"/>
+        </w:numPr>
+      </w:pPr>
+      <w:r>
+        <w:t>Create a new Game component to manage the game state, including the history of moves and the current player.</w:t>
+      </w:r>
+    </w:p>
+    <w:p>
+      <w:pPr>
+        <w:numPr>
+          <w:ilvl w:val="1"/>
+          <w:numId w:val="20"/>
+        </w:numPr>
+      </w:pPr>
+      <w:r>
+        <w:t>Lift state from the Board component to the Game component.</w:t>
+      </w:r>
+    </w:p>
+    <w:p>
+      <w:pPr>
+        <w:rPr>
+          <w:b/>
+          <w:bCs/>
+        </w:rPr>
+      </w:pPr>
+      <w:r>
+        <w:rPr>
+          <w:b/>
+          <w:bCs/>
+        </w:rPr>
+        <w:t>Managing State in Game Component</w:t>
+      </w:r>
+    </w:p>
+    <w:p>
+      <w:pPr>
+        <w:numPr>
+          <w:ilvl w:val="0"/>
+          <w:numId w:val="21"/>
+        </w:numPr>
+      </w:pPr>
+      <w:r>
+        <w:rPr>
+          <w:b/>
+          <w:bCs/>
+        </w:rPr>
+        <w:t>Tracking Moves and Player</w:t>
+      </w:r>
+      <w:r>
+        <w:t>:</w:t>
+      </w:r>
+    </w:p>
+    <w:p>
+      <w:pPr>
+        <w:numPr>
+          <w:ilvl w:val="1"/>
+          <w:numId w:val="21"/>
+        </w:numPr>
+      </w:pPr>
+      <w:r>
+        <w:t>Use useState in the Game component to track history, currentMove, and derive xIsNext from currentMove.</w:t>
+      </w:r>
+    </w:p>
+    <w:p>
+      <w:pPr>
+        <w:numPr>
+          <w:ilvl w:val="0"/>
+          <w:numId w:val="21"/>
+        </w:numPr>
+      </w:pPr>
+      <w:r>
+        <w:rPr>
+          <w:b/>
+          <w:bCs/>
+        </w:rPr>
+        <w:t>Handle Play Function</w:t>
+      </w:r>
+      <w:r>
+        <w:t>:</w:t>
+      </w:r>
+    </w:p>
+    <w:p>
+      <w:pPr>
+        <w:numPr>
+          <w:ilvl w:val="1"/>
+          <w:numId w:val="21"/>
+        </w:numPr>
+      </w:pPr>
+      <w:r>
+        <w:t>Implement handlePlay to update the history and currentMove state when a player makes a move.</w:t>
+      </w:r>
+    </w:p>
+    <w:p>
+      <w:pPr>
+        <w:numPr>
+          <w:ilvl w:val="1"/>
+          <w:numId w:val="21"/>
+        </w:numPr>
+      </w:pPr>
+      <w:r>
+        <w:lastRenderedPageBreak/>
+        <w:t>Pass xIsNext, currentSquares, and handlePlay as props to the Board component.</w:t>
+      </w:r>
+    </w:p>
+    <w:p>
+      <w:pPr>
+        <w:rPr>
+          <w:b/>
+          <w:bCs/>
+        </w:rPr>
+      </w:pPr>
+      <w:r>
+        <w:rPr>
+          <w:b/>
+          <w:bCs/>
+        </w:rPr>
+        <w:t>Rendering Based on Props</w:t>
+      </w:r>
+    </w:p>
+    <w:p>
+      <w:pPr>
+        <w:numPr>
+          <w:ilvl w:val="0"/>
+          <w:numId w:val="22"/>
+        </w:numPr>
+      </w:pPr>
+      <w:r>
+        <w:rPr>
+          <w:b/>
+          <w:bCs/>
+        </w:rPr>
+        <w:t>Controlled Component</w:t>
+      </w:r>
+      <w:r>
+        <w:t>:</w:t>
+      </w:r>
+    </w:p>
+    <w:p>
+      <w:pPr>
+        <w:numPr>
+          <w:ilvl w:val="1"/>
+          <w:numId w:val="22"/>
+        </w:numPr>
+      </w:pPr>
+      <w:r>
+        <w:t>Modify the Board component to receive xIsNext, squares, and onPlay as props.</w:t>
+      </w:r>
+    </w:p>
+    <w:p>
+      <w:pPr>
+        <w:numPr>
+          <w:ilvl w:val="1"/>
+          <w:numId w:val="22"/>
+        </w:numPr>
+      </w:pPr>
+      <w:r>
+        <w:t>Remove local state from Board, making it a controlled component.</w:t>
+      </w:r>
+    </w:p>
+    <w:p>
+      <w:pPr>
+        <w:rPr>
+          <w:b/>
+          <w:bCs/>
+        </w:rPr>
+      </w:pPr>
+      <w:r>
+        <w:rPr>
+          <w:b/>
+          <w:bCs/>
+        </w:rPr>
+        <w:t>Implementing Time Travel</w:t>
+      </w:r>
+    </w:p>
+    <w:p>
+      <w:pPr>
+        <w:numPr>
+          <w:ilvl w:val="0"/>
+          <w:numId w:val="23"/>
+        </w:numPr>
+      </w:pPr>
+      <w:r>
+        <w:rPr>
+          <w:b/>
+          <w:bCs/>
+        </w:rPr>
+        <w:t>Displaying Past Moves</w:t>
+      </w:r>
+      <w:r>
+        <w:t>:</w:t>
+      </w:r>
+    </w:p>
+    <w:p>
+      <w:pPr>
+        <w:numPr>
+          <w:ilvl w:val="1"/>
+          <w:numId w:val="23"/>
+        </w:numPr>
+      </w:pPr>
+      <w:r>
+        <w:t>Map over the history array to create a list of buttons representing each past move.</w:t>
+      </w:r>
+    </w:p>
+    <w:p>
+      <w:pPr>
+        <w:numPr>
+          <w:ilvl w:val="1"/>
+          <w:numId w:val="23"/>
+        </w:numPr>
+      </w:pPr>
+      <w:r>
+        <w:t>Add an onClick handler to each button to call jumpTo.</w:t>
+      </w:r>
+    </w:p>
+    <w:p>
+      <w:pPr>
+        <w:numPr>
+          <w:ilvl w:val="0"/>
+          <w:numId w:val="23"/>
+        </w:numPr>
+      </w:pPr>
+      <w:r>
+        <w:rPr>
+          <w:b/>
+          <w:bCs/>
+        </w:rPr>
+        <w:t>Unique Keys for List Items</w:t>
+      </w:r>
+      <w:r>
+        <w:t>:</w:t>
+      </w:r>
+    </w:p>
+    <w:p>
+      <w:pPr>
+        <w:numPr>
+          <w:ilvl w:val="1"/>
+          <w:numId w:val="23"/>
+        </w:numPr>
+      </w:pPr>
+      <w:r>
+        <w:t>Use the move index as a key for each list item to help React efficiently update and re-render the list.</w:t>
+      </w:r>
+    </w:p>
+    <w:p>
+      <w:pPr>
+        <w:numPr>
+          <w:ilvl w:val="0"/>
+          <w:numId w:val="23"/>
+        </w:numPr>
+      </w:pPr>
+      <w:r>
+        <w:rPr>
+          <w:b/>
+          <w:bCs/>
+        </w:rPr>
+        <w:t>Jump To Function</w:t>
+      </w:r>
+      <w:r>
+        <w:t>:</w:t>
+      </w:r>
+    </w:p>
+    <w:p>
+      <w:pPr>
+        <w:numPr>
+          <w:ilvl w:val="1"/>
+          <w:numId w:val="23"/>
+        </w:numPr>
+      </w:pPr>
+      <w:r>
+        <w:t>Implement jumpTo to update currentMove and adjust xIsNext based on the move index.</w:t>
+      </w:r>
+    </w:p>
+    <w:p>
+      <w:pPr>
+        <w:numPr>
+          <w:ilvl w:val="0"/>
+          <w:numId w:val="23"/>
+        </w:numPr>
+      </w:pPr>
+      <w:r>
+        <w:rPr>
+          <w:b/>
+          <w:bCs/>
+        </w:rPr>
+        <w:t>Update History Management</w:t>
+      </w:r>
+      <w:r>
+        <w:t>:</w:t>
+      </w:r>
+    </w:p>
+    <w:p>
+      <w:pPr>
+        <w:numPr>
+          <w:ilvl w:val="1"/>
+          <w:numId w:val="23"/>
+        </w:numPr>
+      </w:pPr>
+      <w:r>
+        <w:t>When making a new move, update the history to discard any future moves beyond the current step.</w:t>
+      </w:r>
+    </w:p>
+    <w:p>
+      <w:pPr>
+        <w:numPr>
+          <w:ilvl w:val="1"/>
+          <w:numId w:val="23"/>
+        </w:numPr>
+      </w:pPr>
+      <w:r>
+        <w:t>Always update currentMove to the latest move.</w:t>
+      </w:r>
+    </w:p>
+    <w:p>
+      <w:pPr>
+        <w:rPr>
+          <w:b/>
+          <w:bCs/>
+        </w:rPr>
+      </w:pPr>
+      <w:r>
+        <w:rPr>
+          <w:b/>
+          <w:bCs/>
+        </w:rPr>
+        <w:t>Final Cleanup</w:t>
+      </w:r>
+    </w:p>
+    <w:p>
+      <w:pPr>
+        <w:numPr>
+          <w:ilvl w:val="0"/>
+          <w:numId w:val="24"/>
+        </w:numPr>
+      </w:pPr>
+      <w:r>
+        <w:rPr>
+          <w:b/>
+          <w:bCs/>
+        </w:rPr>
+        <w:t>Remove Redundant State</w:t>
+      </w:r>
+      <w:r>
+        <w:t>:</w:t>
+      </w:r>
+    </w:p>
+    <w:p>
+      <w:pPr>
+        <w:numPr>
+          <w:ilvl w:val="1"/>
+          <w:numId w:val="24"/>
+        </w:numPr>
+      </w:pPr>
+      <w:r>
+        <w:t>Eliminate the xIsNext state variable in favor of deriving it from currentMove.</w:t>
+      </w:r>
+    </w:p>
+    <w:p>
+      <w:pPr>
+        <w:numPr>
+          <w:ilvl w:val="1"/>
+          <w:numId w:val="24"/>
+        </w:numPr>
+      </w:pPr>
+      <w:r>
+        <w:t>Simplify state management to avoid potential bugs and improve code clarity.</w:t>
+      </w:r>
+    </w:p>
+    <w:p>
+      <w:pPr>
+        <w:rPr>
+          <w:b/>
+          <w:bCs/>
+        </w:rPr>
+      </w:pPr>
+      <w:r>
+        <w:rPr>
+          <w:b/>
+          <w:bCs/>
+        </w:rPr>
+        <w:t>Final Features</w:t>
+      </w:r>
+    </w:p>
+    <w:p>
+      <w:pPr>
+        <w:numPr>
+          <w:ilvl w:val="0"/>
+          <w:numId w:val="25"/>
+        </w:numPr>
+      </w:pPr>
+      <w:r>
+        <w:rPr>
+          <w:b/>
+          <w:bCs/>
+        </w:rPr>
+        <w:t>Interactive Features</w:t>
+      </w:r>
+      <w:r>
+        <w:t>:</w:t>
+      </w:r>
+    </w:p>
+    <w:p>
+      <w:pPr>
+        <w:numPr>
+          <w:ilvl w:val="1"/>
+          <w:numId w:val="25"/>
+        </w:numPr>
+      </w:pPr>
+      <w:r>
+        <w:t>Ensure the game allows players to review past moves and see the board state at each step.</w:t>
+      </w:r>
+    </w:p>
+    <w:p>
+      <w:pPr>
+        <w:numPr>
+          <w:ilvl w:val="1"/>
+          <w:numId w:val="25"/>
+        </w:numPr>
+      </w:pPr>
+      <w:r>
+        <w:t>Highlight the winning combination when a player wins.</w:t>
+      </w:r>
+    </w:p>
+    <w:p>
+      <w:pPr>
+        <w:numPr>
+          <w:ilvl w:val="1"/>
+          <w:numId w:val="25"/>
+        </w:numPr>
+      </w:pPr>
+      <w:r>
+        <w:t>Provide messages for draw situations and current move status.</w:t>
+      </w:r>
+    </w:p>
+    <w:p>
+      <w:pPr>
+        <w:rPr>
+          <w:b/>
+          <w:bCs/>
+        </w:rPr>
+      </w:pPr>
+      <w:r>
+        <w:rPr>
+          <w:b/>
+          <w:bCs/>
+        </w:rPr>
+        <w:t>Additional Improvements</w:t>
+      </w:r>
+    </w:p>
+    <w:p>
+      <w:pPr>
+        <w:numPr>
+          <w:ilvl w:val="0"/>
+          <w:numId w:val="26"/>
+        </w:numPr>
+      </w:pPr>
+      <w:r>
+        <w:rPr>
+          <w:b/>
+          <w:bCs/>
+        </w:rPr>
+        <w:t>Potential Enhancements</w:t>
+      </w:r>
+      <w:r>
+        <w:t>:</w:t>
+      </w:r>
+    </w:p>
+    <w:p>
+      <w:pPr>
+        <w:numPr>
+          <w:ilvl w:val="1"/>
+          <w:numId w:val="26"/>
+        </w:numPr>
+      </w:pPr>
+      <w:r>
+        <w:lastRenderedPageBreak/>
+        <w:t>Show "You are at move #" for the current move.</w:t>
+      </w:r>
+    </w:p>
+    <w:p>
+      <w:pPr>
+        <w:numPr>
+          <w:ilvl w:val="1"/>
+          <w:numId w:val="26"/>
+        </w:numPr>
+      </w:pPr>
+      <w:r>
+        <w:t>Use loops to dynamically create squares in the Board component.</w:t>
+      </w:r>
+    </w:p>
+    <w:p>
+      <w:pPr>
+        <w:numPr>
+          <w:ilvl w:val="1"/>
+          <w:numId w:val="26"/>
+        </w:numPr>
+      </w:pPr>
+      <w:r>
+        <w:t>Add a toggle for sorting move history.</w:t>
+      </w:r>
+    </w:p>
+    <w:p>
+      <w:pPr>
+        <w:numPr>
+          <w:ilvl w:val="1"/>
+          <w:numId w:val="26"/>
+        </w:numPr>
+      </w:pPr>
+      <w:r>
+        <w:t>Highlight the winning squares and display draw messages.</w:t>
+      </w:r>
+    </w:p>
+    <w:p>
+      <w:pPr>
+        <w:numPr>
+          <w:ilvl w:val="1"/>
+          <w:numId w:val="26"/>
+        </w:numPr>
+      </w:pPr>
+      <w:r>
+        <w:t>Show the move locations in (row, col) format in the history list.</w:t>
+      </w:r>
+    </w:p>
+    <w:p>
+      <w:r>
+        <w:t>This breakdown covers the key steps and concepts in implementing the described tic-tac-toe game using React, emphasizing the importance of state management, immutability, and lifting state up for better component interaction and time travel feature.</w:t>
+      </w:r>
     </w:p>
     <w:p/>
     <w:p/>
@@ -919,6 +1615,240 @@
     </w:lvl>
   </w:abstractNum>
   <w:abstractNum w:abstractNumId="2" w15:restartNumberingAfterBreak="0">
+    <w:nsid w:val="03E50960"/>
+    <w:multiLevelType w:val="multilevel"/>
+    <w:tmpl w:val="9022DD44"/>
+    <w:lvl w:ilvl="0">
+      <w:start w:val="8"/>
+      <w:numFmt w:val="decimal"/>
+      <w:lvlText w:val="%1."/>
+      <w:lvlJc w:val="left"/>
+      <w:pPr>
+        <w:tabs>
+          <w:tab w:val="num" w:pos="720"/>
+        </w:tabs>
+        <w:ind w:left="720" w:hanging="360"/>
+      </w:pPr>
+    </w:lvl>
+    <w:lvl w:ilvl="1">
+      <w:start w:val="1"/>
+      <w:numFmt w:val="bullet"/>
+      <w:lvlText w:val="o"/>
+      <w:lvlJc w:val="left"/>
+      <w:pPr>
+        <w:tabs>
+          <w:tab w:val="num" w:pos="1440"/>
+        </w:tabs>
+        <w:ind w:left="1440" w:hanging="360"/>
+      </w:pPr>
+      <w:rPr>
+        <w:rFonts w:ascii="Courier New" w:hAnsi="Courier New" w:hint="default"/>
+        <w:sz w:val="20"/>
+      </w:rPr>
+    </w:lvl>
+    <w:lvl w:ilvl="2" w:tentative="1">
+      <w:start w:val="1"/>
+      <w:numFmt w:val="decimal"/>
+      <w:lvlText w:val="%3."/>
+      <w:lvlJc w:val="left"/>
+      <w:pPr>
+        <w:tabs>
+          <w:tab w:val="num" w:pos="2160"/>
+        </w:tabs>
+        <w:ind w:left="2160" w:hanging="360"/>
+      </w:pPr>
+    </w:lvl>
+    <w:lvl w:ilvl="3" w:tentative="1">
+      <w:start w:val="1"/>
+      <w:numFmt w:val="decimal"/>
+      <w:lvlText w:val="%4."/>
+      <w:lvlJc w:val="left"/>
+      <w:pPr>
+        <w:tabs>
+          <w:tab w:val="num" w:pos="2880"/>
+        </w:tabs>
+        <w:ind w:left="2880" w:hanging="360"/>
+      </w:pPr>
+    </w:lvl>
+    <w:lvl w:ilvl="4" w:tentative="1">
+      <w:start w:val="1"/>
+      <w:numFmt w:val="decimal"/>
+      <w:lvlText w:val="%5."/>
+      <w:lvlJc w:val="left"/>
+      <w:pPr>
+        <w:tabs>
+          <w:tab w:val="num" w:pos="3600"/>
+        </w:tabs>
+        <w:ind w:left="3600" w:hanging="360"/>
+      </w:pPr>
+    </w:lvl>
+    <w:lvl w:ilvl="5" w:tentative="1">
+      <w:start w:val="1"/>
+      <w:numFmt w:val="decimal"/>
+      <w:lvlText w:val="%6."/>
+      <w:lvlJc w:val="left"/>
+      <w:pPr>
+        <w:tabs>
+          <w:tab w:val="num" w:pos="4320"/>
+        </w:tabs>
+        <w:ind w:left="4320" w:hanging="360"/>
+      </w:pPr>
+    </w:lvl>
+    <w:lvl w:ilvl="6" w:tentative="1">
+      <w:start w:val="1"/>
+      <w:numFmt w:val="decimal"/>
+      <w:lvlText w:val="%7."/>
+      <w:lvlJc w:val="left"/>
+      <w:pPr>
+        <w:tabs>
+          <w:tab w:val="num" w:pos="5040"/>
+        </w:tabs>
+        <w:ind w:left="5040" w:hanging="360"/>
+      </w:pPr>
+    </w:lvl>
+    <w:lvl w:ilvl="7" w:tentative="1">
+      <w:start w:val="1"/>
+      <w:numFmt w:val="decimal"/>
+      <w:lvlText w:val="%8."/>
+      <w:lvlJc w:val="left"/>
+      <w:pPr>
+        <w:tabs>
+          <w:tab w:val="num" w:pos="5760"/>
+        </w:tabs>
+        <w:ind w:left="5760" w:hanging="360"/>
+      </w:pPr>
+    </w:lvl>
+    <w:lvl w:ilvl="8" w:tentative="1">
+      <w:start w:val="1"/>
+      <w:numFmt w:val="decimal"/>
+      <w:lvlText w:val="%9."/>
+      <w:lvlJc w:val="left"/>
+      <w:pPr>
+        <w:tabs>
+          <w:tab w:val="num" w:pos="6480"/>
+        </w:tabs>
+        <w:ind w:left="6480" w:hanging="360"/>
+      </w:pPr>
+    </w:lvl>
+  </w:abstractNum>
+  <w:abstractNum w:abstractNumId="3" w15:restartNumberingAfterBreak="0">
+    <w:nsid w:val="05302B00"/>
+    <w:multiLevelType w:val="multilevel"/>
+    <w:tmpl w:val="DA50F2C0"/>
+    <w:lvl w:ilvl="0">
+      <w:start w:val="4"/>
+      <w:numFmt w:val="decimal"/>
+      <w:lvlText w:val="%1."/>
+      <w:lvlJc w:val="left"/>
+      <w:pPr>
+        <w:tabs>
+          <w:tab w:val="num" w:pos="720"/>
+        </w:tabs>
+        <w:ind w:left="720" w:hanging="360"/>
+      </w:pPr>
+    </w:lvl>
+    <w:lvl w:ilvl="1">
+      <w:start w:val="1"/>
+      <w:numFmt w:val="bullet"/>
+      <w:lvlText w:val="o"/>
+      <w:lvlJc w:val="left"/>
+      <w:pPr>
+        <w:tabs>
+          <w:tab w:val="num" w:pos="1440"/>
+        </w:tabs>
+        <w:ind w:left="1440" w:hanging="360"/>
+      </w:pPr>
+      <w:rPr>
+        <w:rFonts w:ascii="Courier New" w:hAnsi="Courier New" w:hint="default"/>
+        <w:sz w:val="20"/>
+      </w:rPr>
+    </w:lvl>
+    <w:lvl w:ilvl="2" w:tentative="1">
+      <w:start w:val="1"/>
+      <w:numFmt w:val="decimal"/>
+      <w:lvlText w:val="%3."/>
+      <w:lvlJc w:val="left"/>
+      <w:pPr>
+        <w:tabs>
+          <w:tab w:val="num" w:pos="2160"/>
+        </w:tabs>
+        <w:ind w:left="2160" w:hanging="360"/>
+      </w:pPr>
+    </w:lvl>
+    <w:lvl w:ilvl="3" w:tentative="1">
+      <w:start w:val="1"/>
+      <w:numFmt w:val="decimal"/>
+      <w:lvlText w:val="%4."/>
+      <w:lvlJc w:val="left"/>
+      <w:pPr>
+        <w:tabs>
+          <w:tab w:val="num" w:pos="2880"/>
+        </w:tabs>
+        <w:ind w:left="2880" w:hanging="360"/>
+      </w:pPr>
+    </w:lvl>
+    <w:lvl w:ilvl="4" w:tentative="1">
+      <w:start w:val="1"/>
+      <w:numFmt w:val="decimal"/>
+      <w:lvlText w:val="%5."/>
+      <w:lvlJc w:val="left"/>
+      <w:pPr>
+        <w:tabs>
+          <w:tab w:val="num" w:pos="3600"/>
+        </w:tabs>
+        <w:ind w:left="3600" w:hanging="360"/>
+      </w:pPr>
+    </w:lvl>
+    <w:lvl w:ilvl="5" w:tentative="1">
+      <w:start w:val="1"/>
+      <w:numFmt w:val="decimal"/>
+      <w:lvlText w:val="%6."/>
+      <w:lvlJc w:val="left"/>
+      <w:pPr>
+        <w:tabs>
+          <w:tab w:val="num" w:pos="4320"/>
+        </w:tabs>
+        <w:ind w:left="4320" w:hanging="360"/>
+      </w:pPr>
+    </w:lvl>
+    <w:lvl w:ilvl="6" w:tentative="1">
+      <w:start w:val="1"/>
+      <w:numFmt w:val="decimal"/>
+      <w:lvlText w:val="%7."/>
+      <w:lvlJc w:val="left"/>
+      <w:pPr>
+        <w:tabs>
+          <w:tab w:val="num" w:pos="5040"/>
+        </w:tabs>
+        <w:ind w:left="5040" w:hanging="360"/>
+      </w:pPr>
+    </w:lvl>
+    <w:lvl w:ilvl="7" w:tentative="1">
+      <w:start w:val="1"/>
+      <w:numFmt w:val="decimal"/>
+      <w:lvlText w:val="%8."/>
+      <w:lvlJc w:val="left"/>
+      <w:pPr>
+        <w:tabs>
+          <w:tab w:val="num" w:pos="5760"/>
+        </w:tabs>
+        <w:ind w:left="5760" w:hanging="360"/>
+      </w:pPr>
+    </w:lvl>
+    <w:lvl w:ilvl="8" w:tentative="1">
+      <w:start w:val="1"/>
+      <w:numFmt w:val="decimal"/>
+      <w:lvlText w:val="%9."/>
+      <w:lvlJc w:val="left"/>
+      <w:pPr>
+        <w:tabs>
+          <w:tab w:val="num" w:pos="6480"/>
+        </w:tabs>
+        <w:ind w:left="6480" w:hanging="360"/>
+      </w:pPr>
+    </w:lvl>
+  </w:abstractNum>
+  <w:abstractNum w:abstractNumId="4" w15:restartNumberingAfterBreak="0">
     <w:nsid w:val="12447FC4"/>
     <w:multiLevelType w:val="hybridMultilevel"/>
     <w:tmpl w:val="CD024798"/>
@@ -1031,7 +1961,7 @@
       </w:rPr>
     </w:lvl>
   </w:abstractNum>
-  <w:abstractNum w:abstractNumId="3" w15:restartNumberingAfterBreak="0">
+  <w:abstractNum w:abstractNumId="5" w15:restartNumberingAfterBreak="0">
     <w:nsid w:val="17BA744B"/>
     <w:multiLevelType w:val="hybridMultilevel"/>
     <w:tmpl w:val="4546F44A"/>
@@ -1144,7 +2074,7 @@
       </w:rPr>
     </w:lvl>
   </w:abstractNum>
-  <w:abstractNum w:abstractNumId="4" w15:restartNumberingAfterBreak="0">
+  <w:abstractNum w:abstractNumId="6" w15:restartNumberingAfterBreak="0">
     <w:nsid w:val="1F605C4F"/>
     <w:multiLevelType w:val="hybridMultilevel"/>
     <w:tmpl w:val="3634E224"/>
@@ -1257,7 +2187,241 @@
       </w:rPr>
     </w:lvl>
   </w:abstractNum>
-  <w:abstractNum w:abstractNumId="5" w15:restartNumberingAfterBreak="0">
+  <w:abstractNum w:abstractNumId="7" w15:restartNumberingAfterBreak="0">
+    <w:nsid w:val="231C1695"/>
+    <w:multiLevelType w:val="multilevel"/>
+    <w:tmpl w:val="F174B82C"/>
+    <w:lvl w:ilvl="0">
+      <w:start w:val="9"/>
+      <w:numFmt w:val="decimal"/>
+      <w:lvlText w:val="%1."/>
+      <w:lvlJc w:val="left"/>
+      <w:pPr>
+        <w:tabs>
+          <w:tab w:val="num" w:pos="720"/>
+        </w:tabs>
+        <w:ind w:left="720" w:hanging="360"/>
+      </w:pPr>
+    </w:lvl>
+    <w:lvl w:ilvl="1">
+      <w:start w:val="1"/>
+      <w:numFmt w:val="bullet"/>
+      <w:lvlText w:val="o"/>
+      <w:lvlJc w:val="left"/>
+      <w:pPr>
+        <w:tabs>
+          <w:tab w:val="num" w:pos="1440"/>
+        </w:tabs>
+        <w:ind w:left="1440" w:hanging="360"/>
+      </w:pPr>
+      <w:rPr>
+        <w:rFonts w:ascii="Courier New" w:hAnsi="Courier New" w:hint="default"/>
+        <w:sz w:val="20"/>
+      </w:rPr>
+    </w:lvl>
+    <w:lvl w:ilvl="2" w:tentative="1">
+      <w:start w:val="1"/>
+      <w:numFmt w:val="decimal"/>
+      <w:lvlText w:val="%3."/>
+      <w:lvlJc w:val="left"/>
+      <w:pPr>
+        <w:tabs>
+          <w:tab w:val="num" w:pos="2160"/>
+        </w:tabs>
+        <w:ind w:left="2160" w:hanging="360"/>
+      </w:pPr>
+    </w:lvl>
+    <w:lvl w:ilvl="3" w:tentative="1">
+      <w:start w:val="1"/>
+      <w:numFmt w:val="decimal"/>
+      <w:lvlText w:val="%4."/>
+      <w:lvlJc w:val="left"/>
+      <w:pPr>
+        <w:tabs>
+          <w:tab w:val="num" w:pos="2880"/>
+        </w:tabs>
+        <w:ind w:left="2880" w:hanging="360"/>
+      </w:pPr>
+    </w:lvl>
+    <w:lvl w:ilvl="4" w:tentative="1">
+      <w:start w:val="1"/>
+      <w:numFmt w:val="decimal"/>
+      <w:lvlText w:val="%5."/>
+      <w:lvlJc w:val="left"/>
+      <w:pPr>
+        <w:tabs>
+          <w:tab w:val="num" w:pos="3600"/>
+        </w:tabs>
+        <w:ind w:left="3600" w:hanging="360"/>
+      </w:pPr>
+    </w:lvl>
+    <w:lvl w:ilvl="5" w:tentative="1">
+      <w:start w:val="1"/>
+      <w:numFmt w:val="decimal"/>
+      <w:lvlText w:val="%6."/>
+      <w:lvlJc w:val="left"/>
+      <w:pPr>
+        <w:tabs>
+          <w:tab w:val="num" w:pos="4320"/>
+        </w:tabs>
+        <w:ind w:left="4320" w:hanging="360"/>
+      </w:pPr>
+    </w:lvl>
+    <w:lvl w:ilvl="6" w:tentative="1">
+      <w:start w:val="1"/>
+      <w:numFmt w:val="decimal"/>
+      <w:lvlText w:val="%7."/>
+      <w:lvlJc w:val="left"/>
+      <w:pPr>
+        <w:tabs>
+          <w:tab w:val="num" w:pos="5040"/>
+        </w:tabs>
+        <w:ind w:left="5040" w:hanging="360"/>
+      </w:pPr>
+    </w:lvl>
+    <w:lvl w:ilvl="7" w:tentative="1">
+      <w:start w:val="1"/>
+      <w:numFmt w:val="decimal"/>
+      <w:lvlText w:val="%8."/>
+      <w:lvlJc w:val="left"/>
+      <w:pPr>
+        <w:tabs>
+          <w:tab w:val="num" w:pos="5760"/>
+        </w:tabs>
+        <w:ind w:left="5760" w:hanging="360"/>
+      </w:pPr>
+    </w:lvl>
+    <w:lvl w:ilvl="8" w:tentative="1">
+      <w:start w:val="1"/>
+      <w:numFmt w:val="decimal"/>
+      <w:lvlText w:val="%9."/>
+      <w:lvlJc w:val="left"/>
+      <w:pPr>
+        <w:tabs>
+          <w:tab w:val="num" w:pos="6480"/>
+        </w:tabs>
+        <w:ind w:left="6480" w:hanging="360"/>
+      </w:pPr>
+    </w:lvl>
+  </w:abstractNum>
+  <w:abstractNum w:abstractNumId="8" w15:restartNumberingAfterBreak="0">
+    <w:nsid w:val="23F35389"/>
+    <w:multiLevelType w:val="multilevel"/>
+    <w:tmpl w:val="FFACF94A"/>
+    <w:lvl w:ilvl="0">
+      <w:start w:val="16"/>
+      <w:numFmt w:val="decimal"/>
+      <w:lvlText w:val="%1."/>
+      <w:lvlJc w:val="left"/>
+      <w:pPr>
+        <w:tabs>
+          <w:tab w:val="num" w:pos="720"/>
+        </w:tabs>
+        <w:ind w:left="720" w:hanging="360"/>
+      </w:pPr>
+    </w:lvl>
+    <w:lvl w:ilvl="1">
+      <w:start w:val="1"/>
+      <w:numFmt w:val="bullet"/>
+      <w:lvlText w:val="o"/>
+      <w:lvlJc w:val="left"/>
+      <w:pPr>
+        <w:tabs>
+          <w:tab w:val="num" w:pos="1440"/>
+        </w:tabs>
+        <w:ind w:left="1440" w:hanging="360"/>
+      </w:pPr>
+      <w:rPr>
+        <w:rFonts w:ascii="Courier New" w:hAnsi="Courier New" w:hint="default"/>
+        <w:sz w:val="20"/>
+      </w:rPr>
+    </w:lvl>
+    <w:lvl w:ilvl="2" w:tentative="1">
+      <w:start w:val="1"/>
+      <w:numFmt w:val="decimal"/>
+      <w:lvlText w:val="%3."/>
+      <w:lvlJc w:val="left"/>
+      <w:pPr>
+        <w:tabs>
+          <w:tab w:val="num" w:pos="2160"/>
+        </w:tabs>
+        <w:ind w:left="2160" w:hanging="360"/>
+      </w:pPr>
+    </w:lvl>
+    <w:lvl w:ilvl="3" w:tentative="1">
+      <w:start w:val="1"/>
+      <w:numFmt w:val="decimal"/>
+      <w:lvlText w:val="%4."/>
+      <w:lvlJc w:val="left"/>
+      <w:pPr>
+        <w:tabs>
+          <w:tab w:val="num" w:pos="2880"/>
+        </w:tabs>
+        <w:ind w:left="2880" w:hanging="360"/>
+      </w:pPr>
+    </w:lvl>
+    <w:lvl w:ilvl="4" w:tentative="1">
+      <w:start w:val="1"/>
+      <w:numFmt w:val="decimal"/>
+      <w:lvlText w:val="%5."/>
+      <w:lvlJc w:val="left"/>
+      <w:pPr>
+        <w:tabs>
+          <w:tab w:val="num" w:pos="3600"/>
+        </w:tabs>
+        <w:ind w:left="3600" w:hanging="360"/>
+      </w:pPr>
+    </w:lvl>
+    <w:lvl w:ilvl="5" w:tentative="1">
+      <w:start w:val="1"/>
+      <w:numFmt w:val="decimal"/>
+      <w:lvlText w:val="%6."/>
+      <w:lvlJc w:val="left"/>
+      <w:pPr>
+        <w:tabs>
+          <w:tab w:val="num" w:pos="4320"/>
+        </w:tabs>
+        <w:ind w:left="4320" w:hanging="360"/>
+      </w:pPr>
+    </w:lvl>
+    <w:lvl w:ilvl="6" w:tentative="1">
+      <w:start w:val="1"/>
+      <w:numFmt w:val="decimal"/>
+      <w:lvlText w:val="%7."/>
+      <w:lvlJc w:val="left"/>
+      <w:pPr>
+        <w:tabs>
+          <w:tab w:val="num" w:pos="5040"/>
+        </w:tabs>
+        <w:ind w:left="5040" w:hanging="360"/>
+      </w:pPr>
+    </w:lvl>
+    <w:lvl w:ilvl="7" w:tentative="1">
+      <w:start w:val="1"/>
+      <w:numFmt w:val="decimal"/>
+      <w:lvlText w:val="%8."/>
+      <w:lvlJc w:val="left"/>
+      <w:pPr>
+        <w:tabs>
+          <w:tab w:val="num" w:pos="5760"/>
+        </w:tabs>
+        <w:ind w:left="5760" w:hanging="360"/>
+      </w:pPr>
+    </w:lvl>
+    <w:lvl w:ilvl="8" w:tentative="1">
+      <w:start w:val="1"/>
+      <w:numFmt w:val="decimal"/>
+      <w:lvlText w:val="%9."/>
+      <w:lvlJc w:val="left"/>
+      <w:pPr>
+        <w:tabs>
+          <w:tab w:val="num" w:pos="6480"/>
+        </w:tabs>
+        <w:ind w:left="6480" w:hanging="360"/>
+      </w:pPr>
+    </w:lvl>
+  </w:abstractNum>
+  <w:abstractNum w:abstractNumId="9" w15:restartNumberingAfterBreak="0">
     <w:nsid w:val="259B6673"/>
     <w:multiLevelType w:val="hybridMultilevel"/>
     <w:tmpl w:val="1A9A0806"/>
@@ -1370,7 +2534,7 @@
       </w:rPr>
     </w:lvl>
   </w:abstractNum>
-  <w:abstractNum w:abstractNumId="6" w15:restartNumberingAfterBreak="0">
+  <w:abstractNum w:abstractNumId="10" w15:restartNumberingAfterBreak="0">
     <w:nsid w:val="26B34DAA"/>
     <w:multiLevelType w:val="hybridMultilevel"/>
     <w:tmpl w:val="5040038C"/>
@@ -1483,7 +2647,124 @@
       </w:rPr>
     </w:lvl>
   </w:abstractNum>
-  <w:abstractNum w:abstractNumId="7" w15:restartNumberingAfterBreak="0">
+  <w:abstractNum w:abstractNumId="11" w15:restartNumberingAfterBreak="0">
+    <w:nsid w:val="26FB32B0"/>
+    <w:multiLevelType w:val="multilevel"/>
+    <w:tmpl w:val="81AE6262"/>
+    <w:lvl w:ilvl="0">
+      <w:start w:val="18"/>
+      <w:numFmt w:val="decimal"/>
+      <w:lvlText w:val="%1."/>
+      <w:lvlJc w:val="left"/>
+      <w:pPr>
+        <w:tabs>
+          <w:tab w:val="num" w:pos="720"/>
+        </w:tabs>
+        <w:ind w:left="720" w:hanging="360"/>
+      </w:pPr>
+    </w:lvl>
+    <w:lvl w:ilvl="1">
+      <w:start w:val="1"/>
+      <w:numFmt w:val="bullet"/>
+      <w:lvlText w:val="o"/>
+      <w:lvlJc w:val="left"/>
+      <w:pPr>
+        <w:tabs>
+          <w:tab w:val="num" w:pos="1440"/>
+        </w:tabs>
+        <w:ind w:left="1440" w:hanging="360"/>
+      </w:pPr>
+      <w:rPr>
+        <w:rFonts w:ascii="Courier New" w:hAnsi="Courier New" w:hint="default"/>
+        <w:sz w:val="20"/>
+      </w:rPr>
+    </w:lvl>
+    <w:lvl w:ilvl="2" w:tentative="1">
+      <w:start w:val="1"/>
+      <w:numFmt w:val="decimal"/>
+      <w:lvlText w:val="%3."/>
+      <w:lvlJc w:val="left"/>
+      <w:pPr>
+        <w:tabs>
+          <w:tab w:val="num" w:pos="2160"/>
+        </w:tabs>
+        <w:ind w:left="2160" w:hanging="360"/>
+      </w:pPr>
+    </w:lvl>
+    <w:lvl w:ilvl="3" w:tentative="1">
+      <w:start w:val="1"/>
+      <w:numFmt w:val="decimal"/>
+      <w:lvlText w:val="%4."/>
+      <w:lvlJc w:val="left"/>
+      <w:pPr>
+        <w:tabs>
+          <w:tab w:val="num" w:pos="2880"/>
+        </w:tabs>
+        <w:ind w:left="2880" w:hanging="360"/>
+      </w:pPr>
+    </w:lvl>
+    <w:lvl w:ilvl="4" w:tentative="1">
+      <w:start w:val="1"/>
+      <w:numFmt w:val="decimal"/>
+      <w:lvlText w:val="%5."/>
+      <w:lvlJc w:val="left"/>
+      <w:pPr>
+        <w:tabs>
+          <w:tab w:val="num" w:pos="3600"/>
+        </w:tabs>
+        <w:ind w:left="3600" w:hanging="360"/>
+      </w:pPr>
+    </w:lvl>
+    <w:lvl w:ilvl="5" w:tentative="1">
+      <w:start w:val="1"/>
+      <w:numFmt w:val="decimal"/>
+      <w:lvlText w:val="%6."/>
+      <w:lvlJc w:val="left"/>
+      <w:pPr>
+        <w:tabs>
+          <w:tab w:val="num" w:pos="4320"/>
+        </w:tabs>
+        <w:ind w:left="4320" w:hanging="360"/>
+      </w:pPr>
+    </w:lvl>
+    <w:lvl w:ilvl="6" w:tentative="1">
+      <w:start w:val="1"/>
+      <w:numFmt w:val="decimal"/>
+      <w:lvlText w:val="%7."/>
+      <w:lvlJc w:val="left"/>
+      <w:pPr>
+        <w:tabs>
+          <w:tab w:val="num" w:pos="5040"/>
+        </w:tabs>
+        <w:ind w:left="5040" w:hanging="360"/>
+      </w:pPr>
+    </w:lvl>
+    <w:lvl w:ilvl="7" w:tentative="1">
+      <w:start w:val="1"/>
+      <w:numFmt w:val="decimal"/>
+      <w:lvlText w:val="%8."/>
+      <w:lvlJc w:val="left"/>
+      <w:pPr>
+        <w:tabs>
+          <w:tab w:val="num" w:pos="5760"/>
+        </w:tabs>
+        <w:ind w:left="5760" w:hanging="360"/>
+      </w:pPr>
+    </w:lvl>
+    <w:lvl w:ilvl="8" w:tentative="1">
+      <w:start w:val="1"/>
+      <w:numFmt w:val="decimal"/>
+      <w:lvlText w:val="%9."/>
+      <w:lvlJc w:val="left"/>
+      <w:pPr>
+        <w:tabs>
+          <w:tab w:val="num" w:pos="6480"/>
+        </w:tabs>
+        <w:ind w:left="6480" w:hanging="360"/>
+      </w:pPr>
+    </w:lvl>
+  </w:abstractNum>
+  <w:abstractNum w:abstractNumId="12" w15:restartNumberingAfterBreak="0">
     <w:nsid w:val="2CC41C8D"/>
     <w:multiLevelType w:val="hybridMultilevel"/>
     <w:tmpl w:val="0AA84066"/>
@@ -1596,7 +2877,124 @@
       </w:rPr>
     </w:lvl>
   </w:abstractNum>
-  <w:abstractNum w:abstractNumId="8" w15:restartNumberingAfterBreak="0">
+  <w:abstractNum w:abstractNumId="13" w15:restartNumberingAfterBreak="0">
+    <w:nsid w:val="2F3E15F4"/>
+    <w:multiLevelType w:val="multilevel"/>
+    <w:tmpl w:val="CA5CD872"/>
+    <w:lvl w:ilvl="0">
+      <w:start w:val="17"/>
+      <w:numFmt w:val="decimal"/>
+      <w:lvlText w:val="%1."/>
+      <w:lvlJc w:val="left"/>
+      <w:pPr>
+        <w:tabs>
+          <w:tab w:val="num" w:pos="720"/>
+        </w:tabs>
+        <w:ind w:left="720" w:hanging="360"/>
+      </w:pPr>
+    </w:lvl>
+    <w:lvl w:ilvl="1">
+      <w:start w:val="1"/>
+      <w:numFmt w:val="bullet"/>
+      <w:lvlText w:val="o"/>
+      <w:lvlJc w:val="left"/>
+      <w:pPr>
+        <w:tabs>
+          <w:tab w:val="num" w:pos="1440"/>
+        </w:tabs>
+        <w:ind w:left="1440" w:hanging="360"/>
+      </w:pPr>
+      <w:rPr>
+        <w:rFonts w:ascii="Courier New" w:hAnsi="Courier New" w:hint="default"/>
+        <w:sz w:val="20"/>
+      </w:rPr>
+    </w:lvl>
+    <w:lvl w:ilvl="2" w:tentative="1">
+      <w:start w:val="1"/>
+      <w:numFmt w:val="decimal"/>
+      <w:lvlText w:val="%3."/>
+      <w:lvlJc w:val="left"/>
+      <w:pPr>
+        <w:tabs>
+          <w:tab w:val="num" w:pos="2160"/>
+        </w:tabs>
+        <w:ind w:left="2160" w:hanging="360"/>
+      </w:pPr>
+    </w:lvl>
+    <w:lvl w:ilvl="3" w:tentative="1">
+      <w:start w:val="1"/>
+      <w:numFmt w:val="decimal"/>
+      <w:lvlText w:val="%4."/>
+      <w:lvlJc w:val="left"/>
+      <w:pPr>
+        <w:tabs>
+          <w:tab w:val="num" w:pos="2880"/>
+        </w:tabs>
+        <w:ind w:left="2880" w:hanging="360"/>
+      </w:pPr>
+    </w:lvl>
+    <w:lvl w:ilvl="4" w:tentative="1">
+      <w:start w:val="1"/>
+      <w:numFmt w:val="decimal"/>
+      <w:lvlText w:val="%5."/>
+      <w:lvlJc w:val="left"/>
+      <w:pPr>
+        <w:tabs>
+          <w:tab w:val="num" w:pos="3600"/>
+        </w:tabs>
+        <w:ind w:left="3600" w:hanging="360"/>
+      </w:pPr>
+    </w:lvl>
+    <w:lvl w:ilvl="5" w:tentative="1">
+      <w:start w:val="1"/>
+      <w:numFmt w:val="decimal"/>
+      <w:lvlText w:val="%6."/>
+      <w:lvlJc w:val="left"/>
+      <w:pPr>
+        <w:tabs>
+          <w:tab w:val="num" w:pos="4320"/>
+        </w:tabs>
+        <w:ind w:left="4320" w:hanging="360"/>
+      </w:pPr>
+    </w:lvl>
+    <w:lvl w:ilvl="6" w:tentative="1">
+      <w:start w:val="1"/>
+      <w:numFmt w:val="decimal"/>
+      <w:lvlText w:val="%7."/>
+      <w:lvlJc w:val="left"/>
+      <w:pPr>
+        <w:tabs>
+          <w:tab w:val="num" w:pos="5040"/>
+        </w:tabs>
+        <w:ind w:left="5040" w:hanging="360"/>
+      </w:pPr>
+    </w:lvl>
+    <w:lvl w:ilvl="7" w:tentative="1">
+      <w:start w:val="1"/>
+      <w:numFmt w:val="decimal"/>
+      <w:lvlText w:val="%8."/>
+      <w:lvlJc w:val="left"/>
+      <w:pPr>
+        <w:tabs>
+          <w:tab w:val="num" w:pos="5760"/>
+        </w:tabs>
+        <w:ind w:left="5760" w:hanging="360"/>
+      </w:pPr>
+    </w:lvl>
+    <w:lvl w:ilvl="8" w:tentative="1">
+      <w:start w:val="1"/>
+      <w:numFmt w:val="decimal"/>
+      <w:lvlText w:val="%9."/>
+      <w:lvlJc w:val="left"/>
+      <w:pPr>
+        <w:tabs>
+          <w:tab w:val="num" w:pos="6480"/>
+        </w:tabs>
+        <w:ind w:left="6480" w:hanging="360"/>
+      </w:pPr>
+    </w:lvl>
+  </w:abstractNum>
+  <w:abstractNum w:abstractNumId="14" w15:restartNumberingAfterBreak="0">
     <w:nsid w:val="30D4047B"/>
     <w:multiLevelType w:val="hybridMultilevel"/>
     <w:tmpl w:val="377E67D4"/>
@@ -1709,7 +3107,124 @@
       </w:rPr>
     </w:lvl>
   </w:abstractNum>
-  <w:abstractNum w:abstractNumId="9" w15:restartNumberingAfterBreak="0">
+  <w:abstractNum w:abstractNumId="15" w15:restartNumberingAfterBreak="0">
+    <w:nsid w:val="36581852"/>
+    <w:multiLevelType w:val="multilevel"/>
+    <w:tmpl w:val="4E2E9CE0"/>
+    <w:lvl w:ilvl="0">
+      <w:start w:val="3"/>
+      <w:numFmt w:val="decimal"/>
+      <w:lvlText w:val="%1."/>
+      <w:lvlJc w:val="left"/>
+      <w:pPr>
+        <w:tabs>
+          <w:tab w:val="num" w:pos="720"/>
+        </w:tabs>
+        <w:ind w:left="720" w:hanging="360"/>
+      </w:pPr>
+    </w:lvl>
+    <w:lvl w:ilvl="1">
+      <w:start w:val="1"/>
+      <w:numFmt w:val="bullet"/>
+      <w:lvlText w:val="o"/>
+      <w:lvlJc w:val="left"/>
+      <w:pPr>
+        <w:tabs>
+          <w:tab w:val="num" w:pos="1440"/>
+        </w:tabs>
+        <w:ind w:left="1440" w:hanging="360"/>
+      </w:pPr>
+      <w:rPr>
+        <w:rFonts w:ascii="Courier New" w:hAnsi="Courier New" w:hint="default"/>
+        <w:sz w:val="20"/>
+      </w:rPr>
+    </w:lvl>
+    <w:lvl w:ilvl="2" w:tentative="1">
+      <w:start w:val="1"/>
+      <w:numFmt w:val="decimal"/>
+      <w:lvlText w:val="%3."/>
+      <w:lvlJc w:val="left"/>
+      <w:pPr>
+        <w:tabs>
+          <w:tab w:val="num" w:pos="2160"/>
+        </w:tabs>
+        <w:ind w:left="2160" w:hanging="360"/>
+      </w:pPr>
+    </w:lvl>
+    <w:lvl w:ilvl="3" w:tentative="1">
+      <w:start w:val="1"/>
+      <w:numFmt w:val="decimal"/>
+      <w:lvlText w:val="%4."/>
+      <w:lvlJc w:val="left"/>
+      <w:pPr>
+        <w:tabs>
+          <w:tab w:val="num" w:pos="2880"/>
+        </w:tabs>
+        <w:ind w:left="2880" w:hanging="360"/>
+      </w:pPr>
+    </w:lvl>
+    <w:lvl w:ilvl="4" w:tentative="1">
+      <w:start w:val="1"/>
+      <w:numFmt w:val="decimal"/>
+      <w:lvlText w:val="%5."/>
+      <w:lvlJc w:val="left"/>
+      <w:pPr>
+        <w:tabs>
+          <w:tab w:val="num" w:pos="3600"/>
+        </w:tabs>
+        <w:ind w:left="3600" w:hanging="360"/>
+      </w:pPr>
+    </w:lvl>
+    <w:lvl w:ilvl="5" w:tentative="1">
+      <w:start w:val="1"/>
+      <w:numFmt w:val="decimal"/>
+      <w:lvlText w:val="%6."/>
+      <w:lvlJc w:val="left"/>
+      <w:pPr>
+        <w:tabs>
+          <w:tab w:val="num" w:pos="4320"/>
+        </w:tabs>
+        <w:ind w:left="4320" w:hanging="360"/>
+      </w:pPr>
+    </w:lvl>
+    <w:lvl w:ilvl="6" w:tentative="1">
+      <w:start w:val="1"/>
+      <w:numFmt w:val="decimal"/>
+      <w:lvlText w:val="%7."/>
+      <w:lvlJc w:val="left"/>
+      <w:pPr>
+        <w:tabs>
+          <w:tab w:val="num" w:pos="5040"/>
+        </w:tabs>
+        <w:ind w:left="5040" w:hanging="360"/>
+      </w:pPr>
+    </w:lvl>
+    <w:lvl w:ilvl="7" w:tentative="1">
+      <w:start w:val="1"/>
+      <w:numFmt w:val="decimal"/>
+      <w:lvlText w:val="%8."/>
+      <w:lvlJc w:val="left"/>
+      <w:pPr>
+        <w:tabs>
+          <w:tab w:val="num" w:pos="5760"/>
+        </w:tabs>
+        <w:ind w:left="5760" w:hanging="360"/>
+      </w:pPr>
+    </w:lvl>
+    <w:lvl w:ilvl="8" w:tentative="1">
+      <w:start w:val="1"/>
+      <w:numFmt w:val="decimal"/>
+      <w:lvlText w:val="%9."/>
+      <w:lvlJc w:val="left"/>
+      <w:pPr>
+        <w:tabs>
+          <w:tab w:val="num" w:pos="6480"/>
+        </w:tabs>
+        <w:ind w:left="6480" w:hanging="360"/>
+      </w:pPr>
+    </w:lvl>
+  </w:abstractNum>
+  <w:abstractNum w:abstractNumId="16" w15:restartNumberingAfterBreak="0">
     <w:nsid w:val="37921184"/>
     <w:multiLevelType w:val="hybridMultilevel"/>
     <w:tmpl w:val="5912881E"/>
@@ -1822,7 +3337,7 @@
       </w:rPr>
     </w:lvl>
   </w:abstractNum>
-  <w:abstractNum w:abstractNumId="10" w15:restartNumberingAfterBreak="0">
+  <w:abstractNum w:abstractNumId="17" w15:restartNumberingAfterBreak="0">
     <w:nsid w:val="48E06FE2"/>
     <w:multiLevelType w:val="hybridMultilevel"/>
     <w:tmpl w:val="F09C55F0"/>
@@ -1908,7 +3423,241 @@
       </w:pPr>
     </w:lvl>
   </w:abstractNum>
-  <w:abstractNum w:abstractNumId="11" w15:restartNumberingAfterBreak="0">
+  <w:abstractNum w:abstractNumId="18" w15:restartNumberingAfterBreak="0">
+    <w:nsid w:val="49323C87"/>
+    <w:multiLevelType w:val="multilevel"/>
+    <w:tmpl w:val="85B023B2"/>
+    <w:lvl w:ilvl="0">
+      <w:start w:val="1"/>
+      <w:numFmt w:val="decimal"/>
+      <w:lvlText w:val="%1."/>
+      <w:lvlJc w:val="left"/>
+      <w:pPr>
+        <w:tabs>
+          <w:tab w:val="num" w:pos="720"/>
+        </w:tabs>
+        <w:ind w:left="720" w:hanging="360"/>
+      </w:pPr>
+    </w:lvl>
+    <w:lvl w:ilvl="1">
+      <w:start w:val="1"/>
+      <w:numFmt w:val="bullet"/>
+      <w:lvlText w:val="o"/>
+      <w:lvlJc w:val="left"/>
+      <w:pPr>
+        <w:tabs>
+          <w:tab w:val="num" w:pos="1440"/>
+        </w:tabs>
+        <w:ind w:left="1440" w:hanging="360"/>
+      </w:pPr>
+      <w:rPr>
+        <w:rFonts w:ascii="Courier New" w:hAnsi="Courier New" w:hint="default"/>
+        <w:sz w:val="20"/>
+      </w:rPr>
+    </w:lvl>
+    <w:lvl w:ilvl="2" w:tentative="1">
+      <w:start w:val="1"/>
+      <w:numFmt w:val="decimal"/>
+      <w:lvlText w:val="%3."/>
+      <w:lvlJc w:val="left"/>
+      <w:pPr>
+        <w:tabs>
+          <w:tab w:val="num" w:pos="2160"/>
+        </w:tabs>
+        <w:ind w:left="2160" w:hanging="360"/>
+      </w:pPr>
+    </w:lvl>
+    <w:lvl w:ilvl="3" w:tentative="1">
+      <w:start w:val="1"/>
+      <w:numFmt w:val="decimal"/>
+      <w:lvlText w:val="%4."/>
+      <w:lvlJc w:val="left"/>
+      <w:pPr>
+        <w:tabs>
+          <w:tab w:val="num" w:pos="2880"/>
+        </w:tabs>
+        <w:ind w:left="2880" w:hanging="360"/>
+      </w:pPr>
+    </w:lvl>
+    <w:lvl w:ilvl="4" w:tentative="1">
+      <w:start w:val="1"/>
+      <w:numFmt w:val="decimal"/>
+      <w:lvlText w:val="%5."/>
+      <w:lvlJc w:val="left"/>
+      <w:pPr>
+        <w:tabs>
+          <w:tab w:val="num" w:pos="3600"/>
+        </w:tabs>
+        <w:ind w:left="3600" w:hanging="360"/>
+      </w:pPr>
+    </w:lvl>
+    <w:lvl w:ilvl="5" w:tentative="1">
+      <w:start w:val="1"/>
+      <w:numFmt w:val="decimal"/>
+      <w:lvlText w:val="%6."/>
+      <w:lvlJc w:val="left"/>
+      <w:pPr>
+        <w:tabs>
+          <w:tab w:val="num" w:pos="4320"/>
+        </w:tabs>
+        <w:ind w:left="4320" w:hanging="360"/>
+      </w:pPr>
+    </w:lvl>
+    <w:lvl w:ilvl="6" w:tentative="1">
+      <w:start w:val="1"/>
+      <w:numFmt w:val="decimal"/>
+      <w:lvlText w:val="%7."/>
+      <w:lvlJc w:val="left"/>
+      <w:pPr>
+        <w:tabs>
+          <w:tab w:val="num" w:pos="5040"/>
+        </w:tabs>
+        <w:ind w:left="5040" w:hanging="360"/>
+      </w:pPr>
+    </w:lvl>
+    <w:lvl w:ilvl="7" w:tentative="1">
+      <w:start w:val="1"/>
+      <w:numFmt w:val="decimal"/>
+      <w:lvlText w:val="%8."/>
+      <w:lvlJc w:val="left"/>
+      <w:pPr>
+        <w:tabs>
+          <w:tab w:val="num" w:pos="5760"/>
+        </w:tabs>
+        <w:ind w:left="5760" w:hanging="360"/>
+      </w:pPr>
+    </w:lvl>
+    <w:lvl w:ilvl="8" w:tentative="1">
+      <w:start w:val="1"/>
+      <w:numFmt w:val="decimal"/>
+      <w:lvlText w:val="%9."/>
+      <w:lvlJc w:val="left"/>
+      <w:pPr>
+        <w:tabs>
+          <w:tab w:val="num" w:pos="6480"/>
+        </w:tabs>
+        <w:ind w:left="6480" w:hanging="360"/>
+      </w:pPr>
+    </w:lvl>
+  </w:abstractNum>
+  <w:abstractNum w:abstractNumId="19" w15:restartNumberingAfterBreak="0">
+    <w:nsid w:val="4CE3665C"/>
+    <w:multiLevelType w:val="multilevel"/>
+    <w:tmpl w:val="63D2F554"/>
+    <w:lvl w:ilvl="0">
+      <w:start w:val="7"/>
+      <w:numFmt w:val="decimal"/>
+      <w:lvlText w:val="%1."/>
+      <w:lvlJc w:val="left"/>
+      <w:pPr>
+        <w:tabs>
+          <w:tab w:val="num" w:pos="720"/>
+        </w:tabs>
+        <w:ind w:left="720" w:hanging="360"/>
+      </w:pPr>
+    </w:lvl>
+    <w:lvl w:ilvl="1">
+      <w:start w:val="1"/>
+      <w:numFmt w:val="bullet"/>
+      <w:lvlText w:val="o"/>
+      <w:lvlJc w:val="left"/>
+      <w:pPr>
+        <w:tabs>
+          <w:tab w:val="num" w:pos="1440"/>
+        </w:tabs>
+        <w:ind w:left="1440" w:hanging="360"/>
+      </w:pPr>
+      <w:rPr>
+        <w:rFonts w:ascii="Courier New" w:hAnsi="Courier New" w:hint="default"/>
+        <w:sz w:val="20"/>
+      </w:rPr>
+    </w:lvl>
+    <w:lvl w:ilvl="2" w:tentative="1">
+      <w:start w:val="1"/>
+      <w:numFmt w:val="decimal"/>
+      <w:lvlText w:val="%3."/>
+      <w:lvlJc w:val="left"/>
+      <w:pPr>
+        <w:tabs>
+          <w:tab w:val="num" w:pos="2160"/>
+        </w:tabs>
+        <w:ind w:left="2160" w:hanging="360"/>
+      </w:pPr>
+    </w:lvl>
+    <w:lvl w:ilvl="3" w:tentative="1">
+      <w:start w:val="1"/>
+      <w:numFmt w:val="decimal"/>
+      <w:lvlText w:val="%4."/>
+      <w:lvlJc w:val="left"/>
+      <w:pPr>
+        <w:tabs>
+          <w:tab w:val="num" w:pos="2880"/>
+        </w:tabs>
+        <w:ind w:left="2880" w:hanging="360"/>
+      </w:pPr>
+    </w:lvl>
+    <w:lvl w:ilvl="4" w:tentative="1">
+      <w:start w:val="1"/>
+      <w:numFmt w:val="decimal"/>
+      <w:lvlText w:val="%5."/>
+      <w:lvlJc w:val="left"/>
+      <w:pPr>
+        <w:tabs>
+          <w:tab w:val="num" w:pos="3600"/>
+        </w:tabs>
+        <w:ind w:left="3600" w:hanging="360"/>
+      </w:pPr>
+    </w:lvl>
+    <w:lvl w:ilvl="5" w:tentative="1">
+      <w:start w:val="1"/>
+      <w:numFmt w:val="decimal"/>
+      <w:lvlText w:val="%6."/>
+      <w:lvlJc w:val="left"/>
+      <w:pPr>
+        <w:tabs>
+          <w:tab w:val="num" w:pos="4320"/>
+        </w:tabs>
+        <w:ind w:left="4320" w:hanging="360"/>
+      </w:pPr>
+    </w:lvl>
+    <w:lvl w:ilvl="6" w:tentative="1">
+      <w:start w:val="1"/>
+      <w:numFmt w:val="decimal"/>
+      <w:lvlText w:val="%7."/>
+      <w:lvlJc w:val="left"/>
+      <w:pPr>
+        <w:tabs>
+          <w:tab w:val="num" w:pos="5040"/>
+        </w:tabs>
+        <w:ind w:left="5040" w:hanging="360"/>
+      </w:pPr>
+    </w:lvl>
+    <w:lvl w:ilvl="7" w:tentative="1">
+      <w:start w:val="1"/>
+      <w:numFmt w:val="decimal"/>
+      <w:lvlText w:val="%8."/>
+      <w:lvlJc w:val="left"/>
+      <w:pPr>
+        <w:tabs>
+          <w:tab w:val="num" w:pos="5760"/>
+        </w:tabs>
+        <w:ind w:left="5760" w:hanging="360"/>
+      </w:pPr>
+    </w:lvl>
+    <w:lvl w:ilvl="8" w:tentative="1">
+      <w:start w:val="1"/>
+      <w:numFmt w:val="decimal"/>
+      <w:lvlText w:val="%9."/>
+      <w:lvlJc w:val="left"/>
+      <w:pPr>
+        <w:tabs>
+          <w:tab w:val="num" w:pos="6480"/>
+        </w:tabs>
+        <w:ind w:left="6480" w:hanging="360"/>
+      </w:pPr>
+    </w:lvl>
+  </w:abstractNum>
+  <w:abstractNum w:abstractNumId="20" w15:restartNumberingAfterBreak="0">
     <w:nsid w:val="64170044"/>
     <w:multiLevelType w:val="hybridMultilevel"/>
     <w:tmpl w:val="B1C09836"/>
@@ -2021,7 +3770,7 @@
       </w:rPr>
     </w:lvl>
   </w:abstractNum>
-  <w:abstractNum w:abstractNumId="12" w15:restartNumberingAfterBreak="0">
+  <w:abstractNum w:abstractNumId="21" w15:restartNumberingAfterBreak="0">
     <w:nsid w:val="65972A8F"/>
     <w:multiLevelType w:val="hybridMultilevel"/>
     <w:tmpl w:val="F3A496B6"/>
@@ -2134,7 +3883,7 @@
       </w:rPr>
     </w:lvl>
   </w:abstractNum>
-  <w:abstractNum w:abstractNumId="13" w15:restartNumberingAfterBreak="0">
+  <w:abstractNum w:abstractNumId="22" w15:restartNumberingAfterBreak="0">
     <w:nsid w:val="6ABF64AF"/>
     <w:multiLevelType w:val="hybridMultilevel"/>
     <w:tmpl w:val="D238339A"/>
@@ -2247,7 +3996,241 @@
       </w:rPr>
     </w:lvl>
   </w:abstractNum>
-  <w:abstractNum w:abstractNumId="14" w15:restartNumberingAfterBreak="0">
+  <w:abstractNum w:abstractNumId="23" w15:restartNumberingAfterBreak="0">
+    <w:nsid w:val="71B16ED4"/>
+    <w:multiLevelType w:val="multilevel"/>
+    <w:tmpl w:val="3702BDEE"/>
+    <w:lvl w:ilvl="0">
+      <w:start w:val="11"/>
+      <w:numFmt w:val="decimal"/>
+      <w:lvlText w:val="%1."/>
+      <w:lvlJc w:val="left"/>
+      <w:pPr>
+        <w:tabs>
+          <w:tab w:val="num" w:pos="720"/>
+        </w:tabs>
+        <w:ind w:left="720" w:hanging="360"/>
+      </w:pPr>
+    </w:lvl>
+    <w:lvl w:ilvl="1">
+      <w:start w:val="1"/>
+      <w:numFmt w:val="bullet"/>
+      <w:lvlText w:val="o"/>
+      <w:lvlJc w:val="left"/>
+      <w:pPr>
+        <w:tabs>
+          <w:tab w:val="num" w:pos="1440"/>
+        </w:tabs>
+        <w:ind w:left="1440" w:hanging="360"/>
+      </w:pPr>
+      <w:rPr>
+        <w:rFonts w:ascii="Courier New" w:hAnsi="Courier New" w:hint="default"/>
+        <w:sz w:val="20"/>
+      </w:rPr>
+    </w:lvl>
+    <w:lvl w:ilvl="2" w:tentative="1">
+      <w:start w:val="1"/>
+      <w:numFmt w:val="decimal"/>
+      <w:lvlText w:val="%3."/>
+      <w:lvlJc w:val="left"/>
+      <w:pPr>
+        <w:tabs>
+          <w:tab w:val="num" w:pos="2160"/>
+        </w:tabs>
+        <w:ind w:left="2160" w:hanging="360"/>
+      </w:pPr>
+    </w:lvl>
+    <w:lvl w:ilvl="3" w:tentative="1">
+      <w:start w:val="1"/>
+      <w:numFmt w:val="decimal"/>
+      <w:lvlText w:val="%4."/>
+      <w:lvlJc w:val="left"/>
+      <w:pPr>
+        <w:tabs>
+          <w:tab w:val="num" w:pos="2880"/>
+        </w:tabs>
+        <w:ind w:left="2880" w:hanging="360"/>
+      </w:pPr>
+    </w:lvl>
+    <w:lvl w:ilvl="4" w:tentative="1">
+      <w:start w:val="1"/>
+      <w:numFmt w:val="decimal"/>
+      <w:lvlText w:val="%5."/>
+      <w:lvlJc w:val="left"/>
+      <w:pPr>
+        <w:tabs>
+          <w:tab w:val="num" w:pos="3600"/>
+        </w:tabs>
+        <w:ind w:left="3600" w:hanging="360"/>
+      </w:pPr>
+    </w:lvl>
+    <w:lvl w:ilvl="5" w:tentative="1">
+      <w:start w:val="1"/>
+      <w:numFmt w:val="decimal"/>
+      <w:lvlText w:val="%6."/>
+      <w:lvlJc w:val="left"/>
+      <w:pPr>
+        <w:tabs>
+          <w:tab w:val="num" w:pos="4320"/>
+        </w:tabs>
+        <w:ind w:left="4320" w:hanging="360"/>
+      </w:pPr>
+    </w:lvl>
+    <w:lvl w:ilvl="6" w:tentative="1">
+      <w:start w:val="1"/>
+      <w:numFmt w:val="decimal"/>
+      <w:lvlText w:val="%7."/>
+      <w:lvlJc w:val="left"/>
+      <w:pPr>
+        <w:tabs>
+          <w:tab w:val="num" w:pos="5040"/>
+        </w:tabs>
+        <w:ind w:left="5040" w:hanging="360"/>
+      </w:pPr>
+    </w:lvl>
+    <w:lvl w:ilvl="7" w:tentative="1">
+      <w:start w:val="1"/>
+      <w:numFmt w:val="decimal"/>
+      <w:lvlText w:val="%8."/>
+      <w:lvlJc w:val="left"/>
+      <w:pPr>
+        <w:tabs>
+          <w:tab w:val="num" w:pos="5760"/>
+        </w:tabs>
+        <w:ind w:left="5760" w:hanging="360"/>
+      </w:pPr>
+    </w:lvl>
+    <w:lvl w:ilvl="8" w:tentative="1">
+      <w:start w:val="1"/>
+      <w:numFmt w:val="decimal"/>
+      <w:lvlText w:val="%9."/>
+      <w:lvlJc w:val="left"/>
+      <w:pPr>
+        <w:tabs>
+          <w:tab w:val="num" w:pos="6480"/>
+        </w:tabs>
+        <w:ind w:left="6480" w:hanging="360"/>
+      </w:pPr>
+    </w:lvl>
+  </w:abstractNum>
+  <w:abstractNum w:abstractNumId="24" w15:restartNumberingAfterBreak="0">
+    <w:nsid w:val="779A0F1C"/>
+    <w:multiLevelType w:val="multilevel"/>
+    <w:tmpl w:val="CB144ADA"/>
+    <w:lvl w:ilvl="0">
+      <w:start w:val="12"/>
+      <w:numFmt w:val="decimal"/>
+      <w:lvlText w:val="%1."/>
+      <w:lvlJc w:val="left"/>
+      <w:pPr>
+        <w:tabs>
+          <w:tab w:val="num" w:pos="720"/>
+        </w:tabs>
+        <w:ind w:left="720" w:hanging="360"/>
+      </w:pPr>
+    </w:lvl>
+    <w:lvl w:ilvl="1">
+      <w:start w:val="1"/>
+      <w:numFmt w:val="bullet"/>
+      <w:lvlText w:val="o"/>
+      <w:lvlJc w:val="left"/>
+      <w:pPr>
+        <w:tabs>
+          <w:tab w:val="num" w:pos="1440"/>
+        </w:tabs>
+        <w:ind w:left="1440" w:hanging="360"/>
+      </w:pPr>
+      <w:rPr>
+        <w:rFonts w:ascii="Courier New" w:hAnsi="Courier New" w:hint="default"/>
+        <w:sz w:val="20"/>
+      </w:rPr>
+    </w:lvl>
+    <w:lvl w:ilvl="2" w:tentative="1">
+      <w:start w:val="1"/>
+      <w:numFmt w:val="decimal"/>
+      <w:lvlText w:val="%3."/>
+      <w:lvlJc w:val="left"/>
+      <w:pPr>
+        <w:tabs>
+          <w:tab w:val="num" w:pos="2160"/>
+        </w:tabs>
+        <w:ind w:left="2160" w:hanging="360"/>
+      </w:pPr>
+    </w:lvl>
+    <w:lvl w:ilvl="3" w:tentative="1">
+      <w:start w:val="1"/>
+      <w:numFmt w:val="decimal"/>
+      <w:lvlText w:val="%4."/>
+      <w:lvlJc w:val="left"/>
+      <w:pPr>
+        <w:tabs>
+          <w:tab w:val="num" w:pos="2880"/>
+        </w:tabs>
+        <w:ind w:left="2880" w:hanging="360"/>
+      </w:pPr>
+    </w:lvl>
+    <w:lvl w:ilvl="4" w:tentative="1">
+      <w:start w:val="1"/>
+      <w:numFmt w:val="decimal"/>
+      <w:lvlText w:val="%5."/>
+      <w:lvlJc w:val="left"/>
+      <w:pPr>
+        <w:tabs>
+          <w:tab w:val="num" w:pos="3600"/>
+        </w:tabs>
+        <w:ind w:left="3600" w:hanging="360"/>
+      </w:pPr>
+    </w:lvl>
+    <w:lvl w:ilvl="5" w:tentative="1">
+      <w:start w:val="1"/>
+      <w:numFmt w:val="decimal"/>
+      <w:lvlText w:val="%6."/>
+      <w:lvlJc w:val="left"/>
+      <w:pPr>
+        <w:tabs>
+          <w:tab w:val="num" w:pos="4320"/>
+        </w:tabs>
+        <w:ind w:left="4320" w:hanging="360"/>
+      </w:pPr>
+    </w:lvl>
+    <w:lvl w:ilvl="6" w:tentative="1">
+      <w:start w:val="1"/>
+      <w:numFmt w:val="decimal"/>
+      <w:lvlText w:val="%7."/>
+      <w:lvlJc w:val="left"/>
+      <w:pPr>
+        <w:tabs>
+          <w:tab w:val="num" w:pos="5040"/>
+        </w:tabs>
+        <w:ind w:left="5040" w:hanging="360"/>
+      </w:pPr>
+    </w:lvl>
+    <w:lvl w:ilvl="7" w:tentative="1">
+      <w:start w:val="1"/>
+      <w:numFmt w:val="decimal"/>
+      <w:lvlText w:val="%8."/>
+      <w:lvlJc w:val="left"/>
+      <w:pPr>
+        <w:tabs>
+          <w:tab w:val="num" w:pos="5760"/>
+        </w:tabs>
+        <w:ind w:left="5760" w:hanging="360"/>
+      </w:pPr>
+    </w:lvl>
+    <w:lvl w:ilvl="8" w:tentative="1">
+      <w:start w:val="1"/>
+      <w:numFmt w:val="decimal"/>
+      <w:lvlText w:val="%9."/>
+      <w:lvlJc w:val="left"/>
+      <w:pPr>
+        <w:tabs>
+          <w:tab w:val="num" w:pos="6480"/>
+        </w:tabs>
+        <w:ind w:left="6480" w:hanging="360"/>
+      </w:pPr>
+    </w:lvl>
+  </w:abstractNum>
+  <w:abstractNum w:abstractNumId="25" w15:restartNumberingAfterBreak="0">
     <w:nsid w:val="7B78038F"/>
     <w:multiLevelType w:val="hybridMultilevel"/>
     <w:tmpl w:val="7338BC5C"/>
@@ -2334,49 +4317,82 @@
     </w:lvl>
   </w:abstractNum>
   <w:num w:numId="1" w16cid:durableId="123619574">
-    <w:abstractNumId w:val="10"/>
+    <w:abstractNumId w:val="17"/>
   </w:num>
   <w:num w:numId="2" w16cid:durableId="510728037">
-    <w:abstractNumId w:val="9"/>
+    <w:abstractNumId w:val="16"/>
   </w:num>
   <w:num w:numId="3" w16cid:durableId="1191188874">
     <w:abstractNumId w:val="0"/>
   </w:num>
   <w:num w:numId="4" w16cid:durableId="601307467">
-    <w:abstractNumId w:val="4"/>
+    <w:abstractNumId w:val="6"/>
   </w:num>
   <w:num w:numId="5" w16cid:durableId="802963247">
-    <w:abstractNumId w:val="6"/>
+    <w:abstractNumId w:val="10"/>
   </w:num>
   <w:num w:numId="6" w16cid:durableId="1275942576">
-    <w:abstractNumId w:val="11"/>
+    <w:abstractNumId w:val="20"/>
   </w:num>
   <w:num w:numId="7" w16cid:durableId="1964461403">
-    <w:abstractNumId w:val="12"/>
+    <w:abstractNumId w:val="21"/>
   </w:num>
   <w:num w:numId="8" w16cid:durableId="706223725">
-    <w:abstractNumId w:val="13"/>
+    <w:abstractNumId w:val="22"/>
   </w:num>
   <w:num w:numId="9" w16cid:durableId="449712025">
-    <w:abstractNumId w:val="3"/>
+    <w:abstractNumId w:val="5"/>
   </w:num>
   <w:num w:numId="10" w16cid:durableId="604505304">
-    <w:abstractNumId w:val="2"/>
+    <w:abstractNumId w:val="4"/>
   </w:num>
   <w:num w:numId="11" w16cid:durableId="412315511">
     <w:abstractNumId w:val="1"/>
   </w:num>
   <w:num w:numId="12" w16cid:durableId="122580555">
+    <w:abstractNumId w:val="25"/>
+  </w:num>
+  <w:num w:numId="13" w16cid:durableId="274409842">
     <w:abstractNumId w:val="14"/>
   </w:num>
-  <w:num w:numId="13" w16cid:durableId="274409842">
+  <w:num w:numId="14" w16cid:durableId="1921913020">
+    <w:abstractNumId w:val="12"/>
+  </w:num>
+  <w:num w:numId="15" w16cid:durableId="1472399747">
+    <w:abstractNumId w:val="9"/>
+  </w:num>
+  <w:num w:numId="16" w16cid:durableId="1935702475">
+    <w:abstractNumId w:val="18"/>
+  </w:num>
+  <w:num w:numId="17" w16cid:durableId="1441605063">
+    <w:abstractNumId w:val="15"/>
+  </w:num>
+  <w:num w:numId="18" w16cid:durableId="814182752">
+    <w:abstractNumId w:val="3"/>
+  </w:num>
+  <w:num w:numId="19" w16cid:durableId="398288519">
+    <w:abstractNumId w:val="19"/>
+  </w:num>
+  <w:num w:numId="20" w16cid:durableId="398750087">
+    <w:abstractNumId w:val="2"/>
+  </w:num>
+  <w:num w:numId="21" w16cid:durableId="1966227923">
+    <w:abstractNumId w:val="7"/>
+  </w:num>
+  <w:num w:numId="22" w16cid:durableId="2040932273">
+    <w:abstractNumId w:val="23"/>
+  </w:num>
+  <w:num w:numId="23" w16cid:durableId="284965795">
+    <w:abstractNumId w:val="24"/>
+  </w:num>
+  <w:num w:numId="24" w16cid:durableId="626351474">
     <w:abstractNumId w:val="8"/>
   </w:num>
-  <w:num w:numId="14" w16cid:durableId="1921913020">
-    <w:abstractNumId w:val="7"/>
+  <w:num w:numId="25" w16cid:durableId="488791206">
+    <w:abstractNumId w:val="13"/>
   </w:num>
-  <w:num w:numId="15" w16cid:durableId="1472399747">
-    <w:abstractNumId w:val="5"/>
+  <w:num w:numId="26" w16cid:durableId="1579555831">
+    <w:abstractNumId w:val="11"/>
   </w:num>
 </w:numbering>
 </file>

</xml_diff>